<commit_message>
update word and create pdf
</commit_message>
<xml_diff>
--- a/IOP_GDI_24_UEB1_Arzberger_Paul_00311430.docx
+++ b/IOP_GDI_24_UEB1_Arzberger_Paul_00311430.docx
@@ -13,11 +13,7 @@
       <w:r>
         <w:t xml:space="preserve"> – Szenario 1 – Medizinischer Notfall</w:t>
       </w:r>
-      <w:r>
-        <w:br/>
-      </w:r>
     </w:p>
-    <w:p/>
     <w:p>
       <w:pPr>
         <w:pStyle w:val="Listenabsatz"/>
@@ -44,51 +40,56 @@
         <w:t>Ic</w:t>
       </w:r>
       <w:r>
-        <w:t xml:space="preserve">h bin eine SaaS-Applikation die Daten aus </w:t>
-      </w:r>
-      <w:r>
-        <w:t>einer/</w:t>
-      </w:r>
-      <w:proofErr w:type="spellStart"/>
-      <w:r>
-        <w:t>mehereren</w:t>
-      </w:r>
-      <w:proofErr w:type="spellEnd"/>
+        <w:t>h bin eine SaaS-Applikation, welche</w:t>
+      </w:r>
+      <w:r>
+        <w:t xml:space="preserve"> Daten aus </w:t>
+      </w:r>
+      <w:r>
+        <w:t xml:space="preserve">einer/mehereren </w:t>
+      </w:r>
+      <w:r>
+        <w:t>Webapplikation</w:t>
+      </w:r>
+      <w:r>
+        <w:t>/en</w:t>
+      </w:r>
       <w:r>
         <w:t xml:space="preserve"> </w:t>
       </w:r>
       <w:r>
-        <w:t>Webapplikation</w:t>
+        <w:t xml:space="preserve">, </w:t>
+      </w:r>
+      <w:r>
+        <w:t>einer</w:t>
+      </w:r>
+      <w:r>
+        <w:t>/meherere</w:t>
+      </w:r>
+      <w:r>
+        <w:t xml:space="preserve"> mobilen Applikation</w:t>
       </w:r>
       <w:r>
         <w:t>/en</w:t>
       </w:r>
       <w:r>
-        <w:t xml:space="preserve"> zu meinem Service als auch von einer</w:t>
-      </w:r>
-      <w:r>
-        <w:t>/</w:t>
-      </w:r>
-      <w:proofErr w:type="spellStart"/>
-      <w:r>
-        <w:t>meherere</w:t>
-      </w:r>
-      <w:proofErr w:type="spellEnd"/>
-      <w:r>
-        <w:t xml:space="preserve"> mobilen Applikation</w:t>
-      </w:r>
-      <w:r>
-        <w:t>/en</w:t>
-      </w:r>
-      <w:r>
-        <w:t xml:space="preserve"> verwertet. Diese werden entweder von einer menschlichen Person in einem Datacenter ausgewertet oder von einem ML gestützten System.</w:t>
+        <w:t xml:space="preserve"> verwertet</w:t>
+      </w:r>
+      <w:r>
+        <w:t xml:space="preserve"> innerhalb des Services verarbeitet</w:t>
+      </w:r>
+      <w:r>
+        <w:t>. Diese werden entweder von einer menschlichen Person in einem Datacenter ausgewertet oder von einem ML gestützten System.</w:t>
       </w:r>
       <w:r>
         <w:t xml:space="preserve"> </w:t>
       </w:r>
       <w:r>
         <w:br/>
-        <w:t xml:space="preserve">Input Daten können sein </w:t>
+      </w:r>
+      <w:r>
+        <w:br/>
+        <w:t xml:space="preserve">Input Daten </w:t>
       </w:r>
       <w:r>
         <w:br/>
@@ -102,50 +103,39 @@
         <w:t>-</w:t>
       </w:r>
       <w:r>
+        <w:t xml:space="preserve"> Geo</w:t>
+      </w:r>
+      <w:r>
         <w:t xml:space="preserve"> </w:t>
       </w:r>
-      <w:proofErr w:type="spellStart"/>
+      <w:r>
+        <w:t xml:space="preserve">Location </w:t>
+      </w:r>
+      <w:r>
+        <w:t>aus dem Smartphone</w:t>
+      </w:r>
+      <w:r>
+        <w:t xml:space="preserve"> -&gt; </w:t>
+      </w:r>
       <w:r>
         <w:t>Geo</w:t>
       </w:r>
-      <w:proofErr w:type="spellEnd"/>
-      <w:r>
-        <w:t xml:space="preserve"> </w:t>
-      </w:r>
-      <w:r>
-        <w:t xml:space="preserve">Location </w:t>
-      </w:r>
-      <w:r>
-        <w:t>aus dem Smartphone</w:t>
-      </w:r>
-      <w:r>
-        <w:t xml:space="preserve"> -&gt; JSON</w:t>
+      <w:r>
+        <w:t>JSON</w:t>
       </w:r>
       <w:r>
         <w:br/>
         <w:t xml:space="preserve">- </w:t>
       </w:r>
-      <w:proofErr w:type="spellStart"/>
       <w:r>
         <w:t>Videostream</w:t>
       </w:r>
-      <w:proofErr w:type="spellEnd"/>
-      <w:r>
-        <w:t xml:space="preserve"> für Pose-</w:t>
-      </w:r>
-      <w:proofErr w:type="spellStart"/>
-      <w:r>
-        <w:t>Estimation</w:t>
-      </w:r>
-      <w:proofErr w:type="spellEnd"/>
-      <w:r>
-        <w:t xml:space="preserve"> -&gt; Rasterdaten/</w:t>
-      </w:r>
-      <w:proofErr w:type="spellStart"/>
-      <w:r>
-        <w:t>Vectordaten</w:t>
-      </w:r>
-      <w:proofErr w:type="spellEnd"/>
+      <w:r>
+        <w:t xml:space="preserve"> für Pose-Estimation</w:t>
+      </w:r>
+      <w:r>
+        <w:t xml:space="preserve"> -&gt; Rasterdaten/Vectordaten</w:t>
+      </w:r>
       <w:r>
         <w:br/>
         <w:t>- Sprach- oder Textnachricht für eine s</w:t>
@@ -166,20 +156,14 @@
       </w:pPr>
       <w:r>
         <w:br/>
-        <w:t>Response Daten des Systems welche zur Information an den Nutzer gesendet werden</w:t>
+        <w:t xml:space="preserve">Response Daten </w:t>
       </w:r>
       <w:r>
         <w:br/>
         <w:t xml:space="preserve">- Konformitätscheck – Ist das wirklich ein Notfall </w:t>
       </w:r>
       <w:r>
-        <w:t xml:space="preserve">-&gt; </w:t>
-      </w:r>
-      <w:r>
-        <w:t xml:space="preserve"> JSON</w:t>
-      </w:r>
-      <w:r>
-        <w:t xml:space="preserve"> / Intern gehandelt </w:t>
+        <w:t xml:space="preserve">-&gt;  JSON / Intern gehandelt </w:t>
       </w:r>
       <w:r>
         <w:br/>
@@ -190,39 +174,18 @@
       </w:r>
       <w:r>
         <w:br/>
-        <w:t xml:space="preserve">- Status / </w:t>
-      </w:r>
-      <w:proofErr w:type="spellStart"/>
-      <w:r>
-        <w:t>Geo</w:t>
-      </w:r>
-      <w:proofErr w:type="spellEnd"/>
-      <w:r>
-        <w:t xml:space="preserve"> Location, Dauer bis zum Eintreffen von Helfern</w:t>
-      </w:r>
-      <w:r>
-        <w:t xml:space="preserve">  -&gt; JSON/ </w:t>
-      </w:r>
-      <w:proofErr w:type="spellStart"/>
-      <w:r>
-        <w:t>WebSocket</w:t>
-      </w:r>
-      <w:proofErr w:type="spellEnd"/>
+        <w:t>- Status / Geo Location, Dauer bis zum Eintreffen von Helfern</w:t>
+      </w:r>
+      <w:r>
+        <w:t xml:space="preserve">  -&gt; JSON/ WebSocket</w:t>
+      </w:r>
       <w:r>
         <w:br/>
         <w:t xml:space="preserve">- Anruf/Call einer menschlichen Gegenstelle </w:t>
       </w:r>
       <w:r>
         <w:br/>
-        <w:t xml:space="preserve">- Info an mögliche im Dienst registrierte Ersthelfer die in der Nähe sein können ( LKH, Flugrettung aber auch Personen die sich als qualifizierte Helfer im Dienst registriert haben und aufgrund ihrer Position in der Nähe eine </w:t>
-      </w:r>
-      <w:proofErr w:type="spellStart"/>
-      <w:r>
-        <w:t>Pushnachricht</w:t>
-      </w:r>
-      <w:proofErr w:type="spellEnd"/>
-      <w:r>
-        <w:t xml:space="preserve"> erhalten)</w:t>
+        <w:t>- Info an mögliche im Dienst registrierte Ersthelfer die in der Nähe sein können ( LKH, Flugrettung aber auch Personen die sich als qualifizierte Helfer im Dienst registriert haben und aufgrund ihrer Position in der Nähe eine Pushnachricht erhalten)</w:t>
       </w:r>
       <w:r>
         <w:t xml:space="preserve"> -&gt; JSON</w:t>
@@ -256,103 +219,36 @@
       </w:r>
       <w:r>
         <w:br/>
-        <w:t xml:space="preserve">- </w:t>
-      </w:r>
-      <w:proofErr w:type="spellStart"/>
-      <w:r>
-        <w:t>Geo</w:t>
-      </w:r>
-      <w:proofErr w:type="spellEnd"/>
-      <w:r>
-        <w:t xml:space="preserve"> Location kommt vom Smartphone des </w:t>
-      </w:r>
-      <w:proofErr w:type="spellStart"/>
-      <w:r>
-        <w:t>Endusers</w:t>
-      </w:r>
-      <w:proofErr w:type="spellEnd"/>
-      <w:r>
-        <w:br/>
-        <w:t xml:space="preserve">- </w:t>
-      </w:r>
-      <w:proofErr w:type="spellStart"/>
-      <w:r>
-        <w:t>Geo</w:t>
-      </w:r>
-      <w:proofErr w:type="spellEnd"/>
-      <w:r>
-        <w:t xml:space="preserve"> Location kommt von Google </w:t>
-      </w:r>
-      <w:proofErr w:type="spellStart"/>
-      <w:r>
-        <w:t>Maps</w:t>
-      </w:r>
-      <w:proofErr w:type="spellEnd"/>
-      <w:r>
-        <w:t xml:space="preserve"> </w:t>
-      </w:r>
-      <w:proofErr w:type="spellStart"/>
-      <w:r>
-        <w:t>Platform</w:t>
-      </w:r>
-      <w:proofErr w:type="spellEnd"/>
-      <w:r>
-        <w:t xml:space="preserve"> -&gt; z.B. ungefähre Location über Sendemasten</w:t>
-      </w:r>
-      <w:r>
-        <w:br/>
-      </w:r>
-      <w:r>
-        <w:br/>
-        <w:t xml:space="preserve">- Status / </w:t>
-      </w:r>
-      <w:proofErr w:type="spellStart"/>
-      <w:r>
-        <w:t>Geo</w:t>
-      </w:r>
-      <w:proofErr w:type="spellEnd"/>
-      <w:r>
-        <w:t xml:space="preserve"> Location, Dauer bis zum Eintreffen von Helfern -&gt; Registered </w:t>
-      </w:r>
-      <w:proofErr w:type="spellStart"/>
-      <w:r>
-        <w:t>Volunteer</w:t>
-      </w:r>
-      <w:proofErr w:type="spellEnd"/>
-      <w:r>
-        <w:t xml:space="preserve"> sendet dies an den Hilfesuchenden. Diese Daten des Registered </w:t>
-      </w:r>
-      <w:proofErr w:type="spellStart"/>
-      <w:r>
-        <w:t>Volunteers</w:t>
-      </w:r>
-      <w:proofErr w:type="spellEnd"/>
-      <w:r>
-        <w:t xml:space="preserve"> können zum Beispiel über die Google </w:t>
-      </w:r>
-      <w:proofErr w:type="spellStart"/>
-      <w:r>
-        <w:t>Maps</w:t>
-      </w:r>
-      <w:proofErr w:type="spellEnd"/>
-      <w:r>
-        <w:t xml:space="preserve"> </w:t>
-      </w:r>
-      <w:proofErr w:type="spellStart"/>
-      <w:r>
-        <w:t>Platform</w:t>
-      </w:r>
-      <w:proofErr w:type="spellEnd"/>
-      <w:r>
-        <w:t xml:space="preserve"> </w:t>
-      </w:r>
-      <w:proofErr w:type="spellStart"/>
-      <w:r>
-        <w:t>Routes</w:t>
-      </w:r>
-      <w:proofErr w:type="spellEnd"/>
-      <w:r>
-        <w:t xml:space="preserve"> API erstellt werden</w:t>
+        <w:t xml:space="preserve">- Geo Location kommt vom Smartphone des </w:t>
+      </w:r>
+      <w:r>
+        <w:t>End Users</w:t>
+      </w:r>
+      <w:r>
+        <w:t>, Ersthelfers, Rettungsdienstes</w:t>
+      </w:r>
+      <w:r>
+        <w:br/>
+        <w:t>- Geo Location kommt von Google Maps Platform -&gt; z.B. unge</w:t>
+      </w:r>
+      <w:r>
+        <w:t>fähre Location über Sendemasten</w:t>
+      </w:r>
+      <w:r>
+        <w:br/>
+        <w:t xml:space="preserve">- Status / Geo Location, Dauer bis zum Eintreffen von Helfern -&gt; </w:t>
+      </w:r>
+      <w:r>
+        <w:t>registrierter Volontär</w:t>
+      </w:r>
+      <w:r>
+        <w:t xml:space="preserve"> sendet dies an den Hilfesuchen</w:t>
+      </w:r>
+      <w:r>
+        <w:t xml:space="preserve">den. Diese Daten des Ersthelfers </w:t>
+      </w:r>
+      <w:r>
+        <w:t>können zum Beispiel über die Google Maps Platform Routes API erstellt werden</w:t>
       </w:r>
       <w:r>
         <w:br/>
@@ -370,15 +266,7 @@
         </w:numPr>
       </w:pPr>
       <w:r>
-        <w:t xml:space="preserve">Gäbe es sinnvolle Beiträge aus dem Internet </w:t>
-      </w:r>
-      <w:proofErr w:type="spellStart"/>
-      <w:r>
-        <w:t>of</w:t>
-      </w:r>
-      <w:proofErr w:type="spellEnd"/>
-      <w:r>
-        <w:t xml:space="preserve"> Things</w:t>
+        <w:t>Gäbe es sinnvolle Beiträge aus dem Internet of Things</w:t>
       </w:r>
       <w:r>
         <w:t>?</w:t>
@@ -387,79 +275,103 @@
         <w:br/>
       </w:r>
       <w:r>
-        <w:t xml:space="preserve">SaaS </w:t>
-      </w:r>
-      <w:proofErr w:type="spellStart"/>
-      <w:r>
-        <w:t>Noonlight</w:t>
-      </w:r>
-      <w:proofErr w:type="spellEnd"/>
-      <w:r>
-        <w:t xml:space="preserve"> – </w:t>
-      </w:r>
-      <w:proofErr w:type="spellStart"/>
-      <w:r>
-        <w:t>Safety</w:t>
-      </w:r>
-      <w:proofErr w:type="spellEnd"/>
-      <w:r>
-        <w:t xml:space="preserve"> </w:t>
+        <w:t xml:space="preserve">- </w:t>
+      </w:r>
+      <w:r>
+        <w:t>Apple Airtags könnten bei der Nachverfolgung via Find-My-Network heranzogen werden.</w:t>
+      </w:r>
+      <w:r>
+        <w:br/>
+      </w:r>
+      <w:r>
+        <w:t xml:space="preserve">- </w:t>
+      </w:r>
+      <w:r>
+        <w:t>Notfallarmbänder</w:t>
+      </w:r>
+      <w:r>
+        <w:t>,</w:t>
+      </w:r>
+      <w:r>
+        <w:t xml:space="preserve"> die bei Stürzen älterer Mitbürger ausgelöst werden können.</w:t>
+      </w:r>
+      <w:r>
+        <w:br/>
+      </w:r>
+      <w:r>
+        <w:t xml:space="preserve">- </w:t>
+      </w:r>
+      <w:r>
+        <w:t>Smarte Feuermelder</w:t>
+      </w:r>
+      <w:r>
+        <w:t xml:space="preserve">anlagen geben selbstständig Alarm und ihre Position bekannt (IIoT). </w:t>
+      </w:r>
+      <w:r>
+        <w:br/>
+      </w:r>
+      <w:r>
+        <w:t xml:space="preserve">- </w:t>
+      </w:r>
+      <w:r>
+        <w:t>IP Cams</w:t>
+      </w:r>
+      <w:r>
+        <w:t xml:space="preserve"> falls zugänglich und eine koordinativ bekannt. </w:t>
+      </w:r>
+      <w:r>
+        <w:br/>
+      </w:r>
+      <w:r>
+        <w:t xml:space="preserve">- </w:t>
+      </w:r>
+      <w:r>
+        <w:t>LoRa – GNSS Sensoren (TTN, HELIUM, S</w:t>
+      </w:r>
+      <w:r>
+        <w:t>IGFOX, NB-IOT), wobei die Funktion hier von der Netzabdeckung abhängt.</w:t>
+      </w:r>
+      <w:r>
+        <w:br/>
+      </w:r>
+      <w:r>
+        <w:t xml:space="preserve">- </w:t>
+      </w:r>
+      <w:r>
+        <w:t xml:space="preserve">SaaS Noonlight – Safety </w:t>
       </w:r>
       <w:r>
         <w:t>Ser</w:t>
       </w:r>
       <w:r>
-        <w:t xml:space="preserve">vice für </w:t>
-      </w:r>
-      <w:proofErr w:type="spellStart"/>
-      <w:r>
-        <w:t>Tinderdates</w:t>
-      </w:r>
-      <w:proofErr w:type="spellEnd"/>
-      <w:r>
-        <w:t xml:space="preserve"> über das Smartphone</w:t>
-      </w:r>
-      <w:r>
-        <w:br/>
-      </w:r>
-      <w:r>
-        <w:t xml:space="preserve">generell </w:t>
-      </w:r>
-      <w:r>
-        <w:t>Abhängig</w:t>
-      </w:r>
-      <w:r>
-        <w:t>keit</w:t>
-      </w:r>
-      <w:r>
-        <w:t xml:space="preserve"> von Übertragungsfrequenz, Netzabdeckung und Reichweite</w:t>
-      </w:r>
-      <w:r>
-        <w:br/>
-        <w:t>Notfallarmbänder</w:t>
-      </w:r>
-      <w:r>
-        <w:br/>
-        <w:t>Smarte Feuermelder</w:t>
-      </w:r>
-      <w:r>
-        <w:br/>
-        <w:t>IP Cams</w:t>
-      </w:r>
-      <w:r>
-        <w:br/>
-      </w:r>
-      <w:proofErr w:type="spellStart"/>
-      <w:r>
-        <w:t>LoRa</w:t>
-      </w:r>
-      <w:proofErr w:type="spellEnd"/>
-      <w:r>
-        <w:t xml:space="preserve"> – GNSS Sensoren (TTN, HELIUM, SIGFOX, NB-IOT) -&gt; Netzabdeckung?</w:t>
-      </w:r>
-      <w:r>
-        <w:br/>
-      </w:r>
+        <w:t>vice für Tinderdates</w:t>
+      </w:r>
+      <w:r>
+        <w:t xml:space="preserve"> über das Smartphone.</w:t>
+      </w:r>
+      <w:r>
+        <w:br/>
+      </w:r>
+      <w:r>
+        <w:br/>
+      </w:r>
+    </w:p>
+    <w:p>
+      <w:pPr>
+        <w:pStyle w:val="Listenabsatz"/>
+      </w:pPr>
+    </w:p>
+    <w:p>
+      <w:pPr>
+        <w:pStyle w:val="Listenabsatz"/>
+      </w:pPr>
+    </w:p>
+    <w:p>
+      <w:pPr>
+        <w:pStyle w:val="Listenabsatz"/>
+      </w:pPr>
+      <w:bookmarkStart w:id="0" w:name="_GoBack"/>
+      <w:bookmarkEnd w:id="0"/>
     </w:p>
     <w:p>
       <w:pPr>
@@ -470,14 +382,12 @@
         </w:numPr>
       </w:pPr>
       <w:r>
+        <w:lastRenderedPageBreak/>
         <w:t>Welche Sensoren können Ihre Rolle unterstützen?</w:t>
       </w:r>
       <w:r>
         <w:br/>
-        <w:t xml:space="preserve">- </w:t>
-      </w:r>
-      <w:r>
-        <w:t>Smartwatches von Apple / Garmin</w:t>
+        <w:t>- Smartwatches von Apple / Garmin</w:t>
       </w:r>
     </w:p>
     <w:p>
@@ -485,65 +395,39 @@
         <w:pStyle w:val="Listenabsatz"/>
       </w:pPr>
       <w:r>
+        <w:t>- Positions Sensoren in Kombination mit Datenübertragung ins Internet</w:t>
+      </w:r>
+      <w:r>
+        <w:br/>
+        <w:t>- IP Cams</w:t>
+      </w:r>
+      <w:r>
+        <w:br/>
+        <w:t>- Videostreams</w:t>
+      </w:r>
+      <w:r>
+        <w:t xml:space="preserve"> und Computer Vision Daten</w:t>
+      </w:r>
+      <w:r>
+        <w:br/>
+        <w:t>- Voicestreams</w:t>
+      </w:r>
+      <w:r>
+        <w:br/>
         <w:t xml:space="preserve">- </w:t>
       </w:r>
-      <w:proofErr w:type="spellStart"/>
-      <w:r>
-        <w:t>Positions</w:t>
-      </w:r>
-      <w:proofErr w:type="spellEnd"/>
-      <w:r>
-        <w:t xml:space="preserve"> Sensoren in Kombination mit Datenübertragung ins Internet</w:t>
-      </w:r>
-      <w:r>
-        <w:br/>
-        <w:t>- IP Cams</w:t>
-      </w:r>
-      <w:r>
-        <w:br/>
-      </w:r>
-      <w:r>
-        <w:lastRenderedPageBreak/>
+      <w:r>
+        <w:t xml:space="preserve">Apps gekoppelt mit </w:t>
+      </w:r>
+      <w:r>
+        <w:t>Herzfrequenz und Blutdruckdaten einer Smartwatch</w:t>
+      </w:r>
+      <w:r>
+        <w:br/>
         <w:t xml:space="preserve">- </w:t>
       </w:r>
-      <w:proofErr w:type="spellStart"/>
-      <w:r>
-        <w:t>Videostreams</w:t>
-      </w:r>
-      <w:proofErr w:type="spellEnd"/>
-      <w:r>
-        <w:t xml:space="preserve"> und Computer Vision Daten</w:t>
-      </w:r>
-      <w:r>
-        <w:br/>
-        <w:t xml:space="preserve">- </w:t>
-      </w:r>
-      <w:proofErr w:type="spellStart"/>
-      <w:r>
-        <w:t>Voicestreams</w:t>
-      </w:r>
-      <w:proofErr w:type="spellEnd"/>
-      <w:r>
-        <w:br/>
-        <w:t xml:space="preserve">- </w:t>
-      </w:r>
-      <w:r>
-        <w:t xml:space="preserve">Apps gekoppelt mit </w:t>
-      </w:r>
-      <w:r>
-        <w:t>Herzfrequenz und Blutdruckdaten einer Smartwatch</w:t>
-      </w:r>
-      <w:r>
-        <w:br/>
-        <w:t xml:space="preserve">- </w:t>
-      </w:r>
-      <w:proofErr w:type="spellStart"/>
-      <w:r>
-        <w:t>Neuralink</w:t>
-      </w:r>
-      <w:proofErr w:type="spellEnd"/>
-      <w:r>
-        <w:t xml:space="preserve"> </w:t>
+      <w:r>
+        <w:t xml:space="preserve">Neuralink </w:t>
       </w:r>
       <w:r>
         <w:br/>
@@ -565,95 +449,78 @@
       </w:r>
       <w:r>
         <w:br/>
-      </w:r>
-      <w:proofErr w:type="spellStart"/>
-      <w:r>
-        <w:t>Grosse</w:t>
-      </w:r>
-      <w:proofErr w:type="spellEnd"/>
+        <w:t>Da hier mehrere Services miteinander kommunizieren liegt hier ein besonderes Augenmerk auf welches Format benötigt welcher Service um arbeiten zu können.</w:t>
+      </w:r>
+      <w:r>
+        <w:br/>
+      </w:r>
+      <w:r>
+        <w:rPr>
+          <w:rFonts w:ascii="Segoe UI" w:hAnsi="Segoe UI" w:cs="Segoe UI"/>
+          <w:color w:val="111111"/>
+          <w:sz w:val="21"/>
+          <w:szCs w:val="21"/>
+          <w:shd w:val="clear" w:color="auto" w:fill="F3F3F3"/>
+        </w:rPr>
+        <w:t xml:space="preserve">- </w:t>
+      </w:r>
+      <w:r>
+        <w:rPr>
+          <w:rFonts w:ascii="Segoe UI" w:hAnsi="Segoe UI" w:cs="Segoe UI"/>
+          <w:color w:val="111111"/>
+          <w:sz w:val="21"/>
+          <w:szCs w:val="21"/>
+          <w:shd w:val="clear" w:color="auto" w:fill="F3F3F3"/>
+        </w:rPr>
+        <w:t>SNOMED CT für medizinische Begriffe</w:t>
+      </w:r>
+      <w:r>
+        <w:rPr>
+          <w:rFonts w:ascii="Segoe UI" w:hAnsi="Segoe UI" w:cs="Segoe UI"/>
+          <w:color w:val="111111"/>
+          <w:sz w:val="21"/>
+          <w:szCs w:val="21"/>
+          <w:shd w:val="clear" w:color="auto" w:fill="F3F3F3"/>
+        </w:rPr>
+        <w:t xml:space="preserve"> </w:t>
+      </w:r>
+      <w:r>
+        <w:rPr>
+          <w:rFonts w:ascii="Segoe UI" w:hAnsi="Segoe UI" w:cs="Segoe UI"/>
+          <w:color w:val="111111"/>
+          <w:sz w:val="21"/>
+          <w:szCs w:val="21"/>
+          <w:shd w:val="clear" w:color="auto" w:fill="F3F3F3"/>
+        </w:rPr>
+        <w:br/>
+      </w:r>
+      <w:r>
+        <w:t>- OGC Formate für Position, Referenzsystem, Geom</w:t>
+      </w:r>
+      <w:r>
+        <w:t>etrien bei der Übergabe der Geoi</w:t>
+      </w:r>
+      <w:r>
+        <w:t>nformation vo</w:t>
+      </w:r>
+      <w:r>
+        <w:t>n einem Backend in das N</w:t>
+      </w:r>
+      <w:r>
+        <w:t>ächste</w:t>
+      </w:r>
+      <w:r>
+        <w:t xml:space="preserve">, sei es zur Speicherung als auch zur </w:t>
+      </w:r>
+      <w:r>
+        <w:t>graphischen Darstellung im UI</w:t>
+      </w:r>
       <w:r>
         <w:t>.</w:t>
       </w:r>
       <w:r>
-        <w:t xml:space="preserve"> Z.B. a</w:t>
-      </w:r>
-      <w:r>
-        <w:t xml:space="preserve">bhängig von der Wortwahl einer Textnachricht oder der Intonation einer Sprachnachricht kann auf die Schwere der Situation geschlossen werden. Die semantische Analyse würde hierbei eine Large Language Model übernehmen. Basis hierfür wäre Text als Input, Sprachnachrichten können in Text konvertiert werden. Mittels z. B. der </w:t>
-      </w:r>
-      <w:proofErr w:type="spellStart"/>
-      <w:r>
-        <w:t>OpenAI</w:t>
-      </w:r>
-      <w:proofErr w:type="spellEnd"/>
-      <w:r>
-        <w:t xml:space="preserve"> API kann dieser Text in </w:t>
-      </w:r>
-      <w:r>
-        <w:t xml:space="preserve">ein </w:t>
-      </w:r>
-      <w:r>
-        <w:t>sogenannte</w:t>
-      </w:r>
-      <w:r>
-        <w:t>s Embedding</w:t>
-      </w:r>
-      <w:r>
-        <w:t xml:space="preserve"> konvertiert werden</w:t>
-      </w:r>
-      <w:r>
-        <w:t xml:space="preserve"> (</w:t>
-      </w:r>
-      <w:r>
-        <w:t>K-NN Analyse der einzelnen Texttokens), welche</w:t>
-      </w:r>
-      <w:r>
-        <w:t>s einem</w:t>
-      </w:r>
-      <w:r>
-        <w:t xml:space="preserve"> Zustan</w:t>
-      </w:r>
-      <w:r>
-        <w:t>d</w:t>
-      </w:r>
-      <w:r>
-        <w:t>svektor</w:t>
-      </w:r>
-      <w:r>
-        <w:t>/Tensor</w:t>
-      </w:r>
-      <w:r>
-        <w:t xml:space="preserve"> in der</w:t>
-      </w:r>
-      <w:r>
-        <w:t xml:space="preserve"> (</w:t>
-      </w:r>
-      <w:proofErr w:type="spellStart"/>
-      <w:r>
-        <w:t>ca</w:t>
-      </w:r>
-      <w:proofErr w:type="spellEnd"/>
-      <w:r>
-        <w:t xml:space="preserve">) 1500 Dimension </w:t>
-      </w:r>
-      <w:r>
-        <w:t>entspricht, und semantisch k</w:t>
-      </w:r>
-      <w:r>
-        <w:t>lassifiziert werden</w:t>
-      </w:r>
-      <w:r>
-        <w:t xml:space="preserve"> mittels einer euklidischen Distanz</w:t>
-      </w:r>
-      <w:r>
-        <w:t>.</w:t>
-      </w:r>
-      <w:r>
-        <w:t xml:space="preserve"> Auf Basis dieser Klassifikation kann eine passende Antwort und Hilfsmaßnahme gewählt werden oder menschliche Ersthelfer instruiert werden.</w:t>
-      </w:r>
-      <w:bookmarkStart w:id="0" w:name="_GoBack"/>
-      <w:bookmarkEnd w:id="0"/>
-      <w:r>
-        <w:br/>
+        <w:br/>
+        <w:t>- Systemspezifizerte Daten für API – Endpunkte die keiner Norm/Standard entsprechen</w:t>
       </w:r>
       <w:r>
         <w:br/>
@@ -668,40 +535,68 @@
         </w:numPr>
       </w:pPr>
       <w:r>
-        <w:t xml:space="preserve">Wo sehen Sie den Unterschied zwischen Content und </w:t>
-      </w:r>
-      <w:proofErr w:type="spellStart"/>
-      <w:r>
-        <w:t>Context</w:t>
-      </w:r>
-      <w:proofErr w:type="spellEnd"/>
-      <w:r>
-        <w:t xml:space="preserve"> bei Ihrer Rolle?</w:t>
-      </w:r>
-      <w:r>
-        <w:br/>
-      </w:r>
-      <w:r>
-        <w:br/>
-        <w:t xml:space="preserve">Der Content besteht in erster Linie aus Daten, die von unterschiedlichen </w:t>
-      </w:r>
-      <w:proofErr w:type="spellStart"/>
-      <w:r>
-        <w:t>Senoren</w:t>
-      </w:r>
-      <w:proofErr w:type="spellEnd"/>
-      <w:r>
-        <w:t xml:space="preserve"> oder Applikationen der Teilnehmern generiert werden. Diese Datenflut muss semantisch verarbeitet werden und einem </w:t>
-      </w:r>
-      <w:proofErr w:type="spellStart"/>
-      <w:r>
-        <w:t>Context</w:t>
-      </w:r>
-      <w:proofErr w:type="spellEnd"/>
-      <w:r>
-        <w:t xml:space="preserve"> zugeordnet werden unter anderem maschinell gestützte Algorithmen ML/AI. </w:t>
+        <w:t>Wo sehen Sie den Unterschied zwischen Content und Context bei Ihrer Rolle?</w:t>
+      </w:r>
+      <w:r>
+        <w:br/>
+      </w:r>
+      <w:r>
+        <w:br/>
+        <w:t>Der Content besteht in erster Linie aus Daten, die von unterschiedlichen Senoren oder Applikationen der Teilnehmern generiert werden. Diese Datenflut muss semantisch verarbeitet werden</w:t>
+      </w:r>
+      <w:r>
+        <w:t>,</w:t>
+      </w:r>
+      <w:r>
+        <w:t xml:space="preserve"> einerseits um die Kommunikation unter den einzelnen Komponenten sicher zu stellen</w:t>
+      </w:r>
+      <w:r>
+        <w:t xml:space="preserve"> </w:t>
+      </w:r>
+      <w:r>
+        <w:t>als auch um</w:t>
+      </w:r>
+      <w:r>
+        <w:t xml:space="preserve"> </w:t>
+      </w:r>
+      <w:r>
+        <w:t>einem Context zugeordnet zu werden (</w:t>
+      </w:r>
+      <w:r>
+        <w:t>unter anderem maschinell gestützte Algorithmen ML/AI</w:t>
+      </w:r>
+      <w:r>
+        <w:t>)</w:t>
+      </w:r>
+      <w:r>
+        <w:t xml:space="preserve">. </w:t>
+      </w:r>
+      <w:r>
+        <w:t xml:space="preserve">Metadaten sind hier von großer Bedeutung zum Beispiel falls medizinische Daten zugänglich sind und diese mit den aktuell generierten Daten kombiniert werden können -&gt; Medikamentenunverträglichkeit, Sanitäter </w:t>
+      </w:r>
+      <w:r>
+        <w:t xml:space="preserve">am Einsatzort </w:t>
+      </w:r>
+      <w:r>
+        <w:t xml:space="preserve">wissen Bescheid. </w:t>
+      </w:r>
+      <w:r>
+        <w:br/>
+      </w:r>
+      <w:r>
+        <w:br/>
+        <w:t>Context:  z</w:t>
+      </w:r>
+      <w:r>
+        <w:t>.B. abhängig von der Wortwahl einer Textnachricht oder der Intonation einer Sprachnachricht kann auf die Schwere der Situation geschlossen werden. Die semantische Analyse würde hierbei eine Large Language Model übernehmen. Basis hierfür wäre Text als Input, Sprachnachrichten können in Text konvertiert werden. Mittels z. B. der OpenAI API kann dieser Text in ein sogenanntes Embedding konvertiert werden (K-NN Analyse der einzelnen Texttokens), welches einem Zustandsvektor/Tensor in der (ca) 1500 Dimension entspricht, und semantisch klassifiziert werden mittels einer euklidischen Distanz. Auf Basis dieser Klassifikation kann eine passende Antwort und Hilfsmaßnahme gewählt werden oder menschliche Ersthelfer instruiert werden.</w:t>
       </w:r>
     </w:p>
+    <w:p/>
+    <w:p/>
+    <w:p/>
+    <w:p/>
+    <w:p/>
+    <w:p/>
     <w:p/>
     <w:p/>
     <w:p>
@@ -714,10 +609,10 @@
           <wp:anchor distT="0" distB="0" distL="114300" distR="114300" simplePos="0" relativeHeight="251658240" behindDoc="1" locked="0" layoutInCell="1" allowOverlap="1">
             <wp:simplePos x="0" y="0"/>
             <wp:positionH relativeFrom="column">
-              <wp:posOffset>68580</wp:posOffset>
+              <wp:posOffset>33655</wp:posOffset>
             </wp:positionH>
             <wp:positionV relativeFrom="paragraph">
-              <wp:posOffset>46355</wp:posOffset>
+              <wp:posOffset>1905</wp:posOffset>
             </wp:positionV>
             <wp:extent cx="5760720" cy="3931285"/>
             <wp:effectExtent l="0" t="0" r="0" b="0"/>
@@ -767,12 +662,6 @@
         </w:drawing>
       </w:r>
     </w:p>
-    <w:p/>
-    <w:p/>
-    <w:p/>
-    <w:p/>
-    <w:p/>
-    <w:p/>
     <w:p/>
     <w:sectPr>
       <w:headerReference w:type="default" r:id="rId8"/>
@@ -1599,6 +1488,36 @@
     <w:uiPriority w:val="99"/>
     <w:rsid w:val="00AC2D94"/>
   </w:style>
+  <w:style w:type="paragraph" w:styleId="Sprechblasentext">
+    <w:name w:val="Balloon Text"/>
+    <w:basedOn w:val="Standard"/>
+    <w:link w:val="SprechblasentextZchn"/>
+    <w:uiPriority w:val="99"/>
+    <w:semiHidden/>
+    <w:unhideWhenUsed/>
+    <w:rsid w:val="005E6125"/>
+    <w:pPr>
+      <w:spacing w:after="0" w:line="240" w:lineRule="auto"/>
+    </w:pPr>
+    <w:rPr>
+      <w:rFonts w:ascii="Segoe UI" w:hAnsi="Segoe UI" w:cs="Segoe UI"/>
+      <w:sz w:val="18"/>
+      <w:szCs w:val="18"/>
+    </w:rPr>
+  </w:style>
+  <w:style w:type="character" w:customStyle="1" w:styleId="SprechblasentextZchn">
+    <w:name w:val="Sprechblasentext Zchn"/>
+    <w:basedOn w:val="Absatz-Standardschriftart"/>
+    <w:link w:val="Sprechblasentext"/>
+    <w:uiPriority w:val="99"/>
+    <w:semiHidden/>
+    <w:rsid w:val="005E6125"/>
+    <w:rPr>
+      <w:rFonts w:ascii="Segoe UI" w:hAnsi="Segoe UI" w:cs="Segoe UI"/>
+      <w:sz w:val="18"/>
+      <w:szCs w:val="18"/>
+    </w:rPr>
+  </w:style>
 </w:styles>
 </file>
 

</xml_diff>